<commit_message>
Corrected the schema doc file
</commit_message>
<xml_diff>
--- a/schema.docx
+++ b/schema.docx
@@ -7,15 +7,15 @@
         <w:spacing w:after="0" w:line="240" w:lineRule="auto"/>
         <w:rPr>
           <w:rFonts w:ascii="Calibri" w:eastAsia="Times New Roman" w:hAnsi="Calibri" w:cs="Calibri"/>
-          <w:sz w:val="24"/>
-          <w:szCs w:val="24"/>
+          <w:sz w:val="20"/>
+          <w:szCs w:val="36"/>
         </w:rPr>
       </w:pPr>
       <w:r>
         <w:rPr>
           <w:rFonts w:ascii="Calibri" w:eastAsia="Times New Roman" w:hAnsi="Calibri" w:cs="Calibri"/>
-          <w:sz w:val="24"/>
-          <w:szCs w:val="24"/>
+          <w:sz w:val="20"/>
+          <w:szCs w:val="36"/>
         </w:rPr>
         <w:t>Staff</w:t>
       </w:r>
@@ -38,13 +38,13 @@
         <w:tblDescription w:val=""/>
       </w:tblPr>
       <w:tblGrid>
-        <w:gridCol w:w="1267"/>
-        <w:gridCol w:w="1753"/>
-        <w:gridCol w:w="1709"/>
-        <w:gridCol w:w="839"/>
-        <w:gridCol w:w="1224"/>
-        <w:gridCol w:w="1263"/>
-        <w:gridCol w:w="1285"/>
+        <w:gridCol w:w="1268"/>
+        <w:gridCol w:w="1751"/>
+        <w:gridCol w:w="1708"/>
+        <w:gridCol w:w="844"/>
+        <w:gridCol w:w="1226"/>
+        <w:gridCol w:w="1265"/>
+        <w:gridCol w:w="1278"/>
       </w:tblGrid>
       <w:tr>
         <w:tc>
@@ -69,16 +69,16 @@
               <w:spacing w:after="0" w:line="240" w:lineRule="auto"/>
               <w:rPr>
                 <w:rFonts w:ascii="Calibri" w:eastAsia="Times New Roman" w:hAnsi="Calibri" w:cs="Calibri"/>
-                <w:sz w:val="24"/>
-                <w:szCs w:val="24"/>
+                <w:sz w:val="20"/>
+                <w:szCs w:val="36"/>
               </w:rPr>
             </w:pPr>
             <w:proofErr w:type="spellStart"/>
             <w:r>
               <w:rPr>
                 <w:rFonts w:ascii="Calibri" w:eastAsia="Times New Roman" w:hAnsi="Calibri" w:cs="Calibri"/>
-                <w:sz w:val="24"/>
-                <w:szCs w:val="24"/>
+                <w:sz w:val="20"/>
+                <w:szCs w:val="36"/>
                 <w:u w:val="single"/>
               </w:rPr>
               <w:t>Staff_Id</w:t>
@@ -108,16 +108,16 @@
               <w:spacing w:after="0" w:line="240" w:lineRule="auto"/>
               <w:rPr>
                 <w:rFonts w:ascii="Calibri" w:eastAsia="Times New Roman" w:hAnsi="Calibri" w:cs="Calibri"/>
-                <w:sz w:val="24"/>
-                <w:szCs w:val="24"/>
+                <w:sz w:val="20"/>
+                <w:szCs w:val="36"/>
               </w:rPr>
             </w:pPr>
             <w:proofErr w:type="spellStart"/>
             <w:r>
               <w:rPr>
                 <w:rFonts w:ascii="Calibri" w:eastAsia="Times New Roman" w:hAnsi="Calibri" w:cs="Calibri"/>
-                <w:sz w:val="24"/>
-                <w:szCs w:val="24"/>
+                <w:sz w:val="20"/>
+                <w:szCs w:val="36"/>
               </w:rPr>
               <w:t>First_Name</w:t>
             </w:r>
@@ -146,16 +146,16 @@
               <w:spacing w:after="0" w:line="240" w:lineRule="auto"/>
               <w:rPr>
                 <w:rFonts w:ascii="Calibri" w:eastAsia="Times New Roman" w:hAnsi="Calibri" w:cs="Calibri"/>
-                <w:sz w:val="24"/>
-                <w:szCs w:val="24"/>
+                <w:sz w:val="20"/>
+                <w:szCs w:val="36"/>
               </w:rPr>
             </w:pPr>
             <w:proofErr w:type="spellStart"/>
             <w:r>
               <w:rPr>
                 <w:rFonts w:ascii="Calibri" w:eastAsia="Times New Roman" w:hAnsi="Calibri" w:cs="Calibri"/>
-                <w:sz w:val="24"/>
-                <w:szCs w:val="24"/>
+                <w:sz w:val="20"/>
+                <w:szCs w:val="36"/>
               </w:rPr>
               <w:t>Last_Name</w:t>
             </w:r>
@@ -184,15 +184,15 @@
               <w:spacing w:after="0" w:line="240" w:lineRule="auto"/>
               <w:rPr>
                 <w:rFonts w:ascii="Calibri" w:eastAsia="Times New Roman" w:hAnsi="Calibri" w:cs="Calibri"/>
-                <w:sz w:val="24"/>
-                <w:szCs w:val="24"/>
-              </w:rPr>
-            </w:pPr>
-            <w:r>
-              <w:rPr>
-                <w:rFonts w:ascii="Calibri" w:eastAsia="Times New Roman" w:hAnsi="Calibri" w:cs="Calibri"/>
-                <w:sz w:val="24"/>
-                <w:szCs w:val="24"/>
+                <w:sz w:val="20"/>
+                <w:szCs w:val="36"/>
+              </w:rPr>
+            </w:pPr>
+            <w:r>
+              <w:rPr>
+                <w:rFonts w:ascii="Calibri" w:eastAsia="Times New Roman" w:hAnsi="Calibri" w:cs="Calibri"/>
+                <w:sz w:val="20"/>
+                <w:szCs w:val="36"/>
               </w:rPr>
               <w:t>DOB</w:t>
             </w:r>
@@ -220,15 +220,15 @@
               <w:spacing w:after="0" w:line="240" w:lineRule="auto"/>
               <w:rPr>
                 <w:rFonts w:ascii="Calibri" w:eastAsia="Times New Roman" w:hAnsi="Calibri" w:cs="Calibri"/>
-                <w:sz w:val="24"/>
-                <w:szCs w:val="24"/>
-              </w:rPr>
-            </w:pPr>
-            <w:r>
-              <w:rPr>
-                <w:rFonts w:ascii="Calibri" w:eastAsia="Times New Roman" w:hAnsi="Calibri" w:cs="Calibri"/>
-                <w:sz w:val="24"/>
-                <w:szCs w:val="24"/>
+                <w:sz w:val="20"/>
+                <w:szCs w:val="36"/>
+              </w:rPr>
+            </w:pPr>
+            <w:r>
+              <w:rPr>
+                <w:rFonts w:ascii="Calibri" w:eastAsia="Times New Roman" w:hAnsi="Calibri" w:cs="Calibri"/>
+                <w:sz w:val="20"/>
+                <w:szCs w:val="36"/>
               </w:rPr>
               <w:t>Gender</w:t>
             </w:r>
@@ -256,16 +256,16 @@
               <w:spacing w:after="0" w:line="240" w:lineRule="auto"/>
               <w:rPr>
                 <w:rFonts w:ascii="Calibri" w:eastAsia="Times New Roman" w:hAnsi="Calibri" w:cs="Calibri"/>
-                <w:sz w:val="24"/>
-                <w:szCs w:val="24"/>
+                <w:sz w:val="20"/>
+                <w:szCs w:val="36"/>
               </w:rPr>
             </w:pPr>
             <w:proofErr w:type="spellStart"/>
             <w:r>
               <w:rPr>
                 <w:rFonts w:ascii="Calibri" w:eastAsia="Times New Roman" w:hAnsi="Calibri" w:cs="Calibri"/>
-                <w:sz w:val="24"/>
-                <w:szCs w:val="24"/>
+                <w:sz w:val="20"/>
+                <w:szCs w:val="36"/>
               </w:rPr>
               <w:t>JobTitle</w:t>
             </w:r>
@@ -294,15 +294,15 @@
               <w:spacing w:after="0" w:line="240" w:lineRule="auto"/>
               <w:rPr>
                 <w:rFonts w:ascii="Calibri" w:eastAsia="Times New Roman" w:hAnsi="Calibri" w:cs="Calibri"/>
-                <w:sz w:val="24"/>
-                <w:szCs w:val="24"/>
-              </w:rPr>
-            </w:pPr>
-            <w:r>
-              <w:rPr>
-                <w:rFonts w:ascii="Calibri" w:eastAsia="Times New Roman" w:hAnsi="Calibri" w:cs="Calibri"/>
-                <w:sz w:val="24"/>
-                <w:szCs w:val="24"/>
+                <w:sz w:val="20"/>
+                <w:szCs w:val="36"/>
+              </w:rPr>
+            </w:pPr>
+            <w:r>
+              <w:rPr>
+                <w:rFonts w:ascii="Calibri" w:eastAsia="Times New Roman" w:hAnsi="Calibri" w:cs="Calibri"/>
+                <w:sz w:val="20"/>
+                <w:szCs w:val="36"/>
               </w:rPr>
               <w:t>Location</w:t>
             </w:r>
@@ -315,15 +315,13 @@
         <w:spacing w:after="0" w:line="240" w:lineRule="auto"/>
         <w:rPr>
           <w:rFonts w:ascii="Calibri" w:eastAsia="Times New Roman" w:hAnsi="Calibri" w:cs="Calibri"/>
-          <w:sz w:val="24"/>
-          <w:szCs w:val="24"/>
+          <w:sz w:val="12"/>
         </w:rPr>
       </w:pPr>
       <w:r>
         <w:rPr>
           <w:rFonts w:ascii="Calibri" w:eastAsia="Times New Roman" w:hAnsi="Calibri" w:cs="Calibri"/>
-          <w:sz w:val="24"/>
-          <w:szCs w:val="24"/>
+          <w:sz w:val="12"/>
         </w:rPr>
         <w:t> </w:t>
       </w:r>
@@ -333,15 +331,13 @@
         <w:spacing w:after="0" w:line="240" w:lineRule="auto"/>
         <w:rPr>
           <w:rFonts w:ascii="Calibri" w:eastAsia="Times New Roman" w:hAnsi="Calibri" w:cs="Calibri"/>
-          <w:sz w:val="24"/>
-          <w:szCs w:val="24"/>
+          <w:sz w:val="12"/>
         </w:rPr>
       </w:pPr>
       <w:r>
         <w:rPr>
           <w:rFonts w:ascii="Calibri" w:eastAsia="Times New Roman" w:hAnsi="Calibri" w:cs="Calibri"/>
-          <w:sz w:val="24"/>
-          <w:szCs w:val="24"/>
+          <w:sz w:val="12"/>
         </w:rPr>
         <w:t> </w:t>
       </w:r>
@@ -351,16 +347,16 @@
         <w:spacing w:after="0" w:line="240" w:lineRule="auto"/>
         <w:rPr>
           <w:rFonts w:ascii="Calibri" w:eastAsia="Times New Roman" w:hAnsi="Calibri" w:cs="Calibri"/>
-          <w:sz w:val="24"/>
-          <w:szCs w:val="24"/>
+          <w:sz w:val="20"/>
+          <w:szCs w:val="36"/>
         </w:rPr>
       </w:pPr>
       <w:proofErr w:type="spellStart"/>
       <w:r>
         <w:rPr>
           <w:rFonts w:ascii="Calibri" w:eastAsia="Times New Roman" w:hAnsi="Calibri" w:cs="Calibri"/>
-          <w:sz w:val="24"/>
-          <w:szCs w:val="24"/>
+          <w:sz w:val="20"/>
+          <w:szCs w:val="36"/>
         </w:rPr>
         <w:t>ResHall</w:t>
       </w:r>
@@ -412,16 +408,16 @@
               <w:spacing w:after="0" w:line="240" w:lineRule="auto"/>
               <w:rPr>
                 <w:rFonts w:ascii="Calibri" w:eastAsia="Times New Roman" w:hAnsi="Calibri" w:cs="Calibri"/>
-                <w:sz w:val="24"/>
-                <w:szCs w:val="24"/>
+                <w:sz w:val="20"/>
+                <w:szCs w:val="36"/>
               </w:rPr>
             </w:pPr>
             <w:proofErr w:type="spellStart"/>
             <w:r>
               <w:rPr>
                 <w:rFonts w:ascii="Calibri" w:eastAsia="Times New Roman" w:hAnsi="Calibri" w:cs="Calibri"/>
-                <w:sz w:val="24"/>
-                <w:szCs w:val="24"/>
+                <w:sz w:val="20"/>
+                <w:szCs w:val="36"/>
                 <w:u w:val="single"/>
               </w:rPr>
               <w:t>Hall_Id</w:t>
@@ -451,15 +447,15 @@
               <w:spacing w:after="0" w:line="240" w:lineRule="auto"/>
               <w:rPr>
                 <w:rFonts w:ascii="Calibri" w:eastAsia="Times New Roman" w:hAnsi="Calibri" w:cs="Calibri"/>
-                <w:sz w:val="24"/>
-                <w:szCs w:val="24"/>
-              </w:rPr>
-            </w:pPr>
-            <w:r>
-              <w:rPr>
-                <w:rFonts w:ascii="Calibri" w:eastAsia="Times New Roman" w:hAnsi="Calibri" w:cs="Calibri"/>
-                <w:sz w:val="24"/>
-                <w:szCs w:val="24"/>
+                <w:sz w:val="20"/>
+                <w:szCs w:val="36"/>
+              </w:rPr>
+            </w:pPr>
+            <w:r>
+              <w:rPr>
+                <w:rFonts w:ascii="Calibri" w:eastAsia="Times New Roman" w:hAnsi="Calibri" w:cs="Calibri"/>
+                <w:sz w:val="20"/>
+                <w:szCs w:val="36"/>
               </w:rPr>
               <w:t>Name</w:t>
             </w:r>
@@ -487,15 +483,15 @@
               <w:spacing w:after="0" w:line="240" w:lineRule="auto"/>
               <w:rPr>
                 <w:rFonts w:ascii="Calibri" w:eastAsia="Times New Roman" w:hAnsi="Calibri" w:cs="Calibri"/>
-                <w:sz w:val="24"/>
-                <w:szCs w:val="24"/>
-              </w:rPr>
-            </w:pPr>
-            <w:r>
-              <w:rPr>
-                <w:rFonts w:ascii="Calibri" w:eastAsia="Times New Roman" w:hAnsi="Calibri" w:cs="Calibri"/>
-                <w:sz w:val="24"/>
-                <w:szCs w:val="24"/>
+                <w:sz w:val="20"/>
+                <w:szCs w:val="36"/>
+              </w:rPr>
+            </w:pPr>
+            <w:r>
+              <w:rPr>
+                <w:rFonts w:ascii="Calibri" w:eastAsia="Times New Roman" w:hAnsi="Calibri" w:cs="Calibri"/>
+                <w:sz w:val="20"/>
+                <w:szCs w:val="36"/>
               </w:rPr>
               <w:t>Address</w:t>
             </w:r>
@@ -523,15 +519,15 @@
               <w:spacing w:after="0" w:line="240" w:lineRule="auto"/>
               <w:rPr>
                 <w:rFonts w:ascii="Calibri" w:eastAsia="Times New Roman" w:hAnsi="Calibri" w:cs="Calibri"/>
-                <w:sz w:val="24"/>
-                <w:szCs w:val="24"/>
-              </w:rPr>
-            </w:pPr>
-            <w:r>
-              <w:rPr>
-                <w:rFonts w:ascii="Calibri" w:eastAsia="Times New Roman" w:hAnsi="Calibri" w:cs="Calibri"/>
-                <w:sz w:val="24"/>
-                <w:szCs w:val="24"/>
+                <w:sz w:val="20"/>
+                <w:szCs w:val="36"/>
+              </w:rPr>
+            </w:pPr>
+            <w:r>
+              <w:rPr>
+                <w:rFonts w:ascii="Calibri" w:eastAsia="Times New Roman" w:hAnsi="Calibri" w:cs="Calibri"/>
+                <w:sz w:val="20"/>
+                <w:szCs w:val="36"/>
               </w:rPr>
               <w:t>Phone</w:t>
             </w:r>
@@ -544,15 +540,13 @@
         <w:spacing w:after="0" w:line="240" w:lineRule="auto"/>
         <w:rPr>
           <w:rFonts w:ascii="Calibri" w:eastAsia="Times New Roman" w:hAnsi="Calibri" w:cs="Calibri"/>
-          <w:sz w:val="24"/>
-          <w:szCs w:val="24"/>
+          <w:sz w:val="12"/>
         </w:rPr>
       </w:pPr>
       <w:r>
         <w:rPr>
           <w:rFonts w:ascii="Calibri" w:eastAsia="Times New Roman" w:hAnsi="Calibri" w:cs="Calibri"/>
-          <w:sz w:val="24"/>
-          <w:szCs w:val="24"/>
+          <w:sz w:val="12"/>
         </w:rPr>
         <w:t> </w:t>
       </w:r>
@@ -562,15 +556,15 @@
         <w:spacing w:after="0" w:line="240" w:lineRule="auto"/>
         <w:rPr>
           <w:rFonts w:ascii="Calibri" w:eastAsia="Times New Roman" w:hAnsi="Calibri" w:cs="Calibri"/>
-          <w:sz w:val="24"/>
-          <w:szCs w:val="24"/>
+          <w:sz w:val="20"/>
+          <w:szCs w:val="36"/>
         </w:rPr>
       </w:pPr>
       <w:r>
         <w:rPr>
           <w:rFonts w:ascii="Calibri" w:eastAsia="Times New Roman" w:hAnsi="Calibri" w:cs="Calibri"/>
-          <w:sz w:val="24"/>
-          <w:szCs w:val="24"/>
+          <w:sz w:val="20"/>
+          <w:szCs w:val="36"/>
         </w:rPr>
         <w:t>Room</w:t>
       </w:r>
@@ -620,16 +614,16 @@
               <w:spacing w:after="0" w:line="240" w:lineRule="auto"/>
               <w:rPr>
                 <w:rFonts w:ascii="Calibri" w:eastAsia="Times New Roman" w:hAnsi="Calibri" w:cs="Calibri"/>
-                <w:sz w:val="24"/>
-                <w:szCs w:val="24"/>
+                <w:sz w:val="20"/>
+                <w:szCs w:val="36"/>
               </w:rPr>
             </w:pPr>
             <w:proofErr w:type="spellStart"/>
             <w:r>
               <w:rPr>
                 <w:rFonts w:ascii="Calibri" w:eastAsia="Times New Roman" w:hAnsi="Calibri" w:cs="Calibri"/>
-                <w:sz w:val="24"/>
-                <w:szCs w:val="24"/>
+                <w:sz w:val="20"/>
+                <w:szCs w:val="36"/>
                 <w:u w:val="single"/>
               </w:rPr>
               <w:t>ResAptId</w:t>
@@ -659,16 +653,16 @@
               <w:spacing w:after="0" w:line="240" w:lineRule="auto"/>
               <w:rPr>
                 <w:rFonts w:ascii="Calibri" w:eastAsia="Times New Roman" w:hAnsi="Calibri" w:cs="Calibri"/>
-                <w:sz w:val="24"/>
-                <w:szCs w:val="24"/>
+                <w:sz w:val="20"/>
+                <w:szCs w:val="36"/>
               </w:rPr>
             </w:pPr>
             <w:proofErr w:type="spellStart"/>
             <w:r>
               <w:rPr>
                 <w:rFonts w:ascii="Calibri" w:eastAsia="Times New Roman" w:hAnsi="Calibri" w:cs="Calibri"/>
-                <w:sz w:val="24"/>
-                <w:szCs w:val="24"/>
+                <w:sz w:val="20"/>
+                <w:szCs w:val="36"/>
                 <w:u w:val="single"/>
               </w:rPr>
               <w:t>RoomNo</w:t>
@@ -698,15 +692,15 @@
               <w:spacing w:after="0" w:line="240" w:lineRule="auto"/>
               <w:rPr>
                 <w:rFonts w:ascii="Calibri" w:eastAsia="Times New Roman" w:hAnsi="Calibri" w:cs="Calibri"/>
-                <w:sz w:val="24"/>
-                <w:szCs w:val="24"/>
-              </w:rPr>
-            </w:pPr>
-            <w:r>
-              <w:rPr>
-                <w:rFonts w:ascii="Calibri" w:eastAsia="Times New Roman" w:hAnsi="Calibri" w:cs="Calibri"/>
-                <w:sz w:val="24"/>
-                <w:szCs w:val="24"/>
+                <w:sz w:val="20"/>
+                <w:szCs w:val="36"/>
+              </w:rPr>
+            </w:pPr>
+            <w:r>
+              <w:rPr>
+                <w:rFonts w:ascii="Calibri" w:eastAsia="Times New Roman" w:hAnsi="Calibri" w:cs="Calibri"/>
+                <w:sz w:val="20"/>
+                <w:szCs w:val="36"/>
               </w:rPr>
               <w:t>Rate</w:t>
             </w:r>
@@ -719,15 +713,13 @@
         <w:spacing w:after="0" w:line="240" w:lineRule="auto"/>
         <w:rPr>
           <w:rFonts w:ascii="Calibri" w:eastAsia="Times New Roman" w:hAnsi="Calibri" w:cs="Calibri"/>
-          <w:sz w:val="24"/>
-          <w:szCs w:val="24"/>
+          <w:sz w:val="12"/>
         </w:rPr>
       </w:pPr>
       <w:r>
         <w:rPr>
           <w:rFonts w:ascii="Calibri" w:eastAsia="Times New Roman" w:hAnsi="Calibri" w:cs="Calibri"/>
-          <w:sz w:val="24"/>
-          <w:szCs w:val="24"/>
+          <w:sz w:val="12"/>
         </w:rPr>
         <w:t> </w:t>
       </w:r>
@@ -737,15 +729,15 @@
         <w:spacing w:after="0" w:line="240" w:lineRule="auto"/>
         <w:rPr>
           <w:rFonts w:ascii="Calibri" w:eastAsia="Times New Roman" w:hAnsi="Calibri" w:cs="Calibri"/>
-          <w:sz w:val="24"/>
-          <w:szCs w:val="24"/>
+          <w:sz w:val="20"/>
+          <w:szCs w:val="36"/>
         </w:rPr>
       </w:pPr>
       <w:r>
         <w:rPr>
           <w:rFonts w:ascii="Calibri" w:eastAsia="Times New Roman" w:hAnsi="Calibri" w:cs="Calibri"/>
-          <w:sz w:val="24"/>
-          <w:szCs w:val="24"/>
+          <w:sz w:val="20"/>
+          <w:szCs w:val="36"/>
         </w:rPr>
         <w:t>Lease</w:t>
       </w:r>
@@ -768,9 +760,8 @@
         <w:tblDescription w:val=""/>
       </w:tblPr>
       <w:tblGrid>
-        <w:gridCol w:w="1551"/>
-        <w:gridCol w:w="1522"/>
-        <w:gridCol w:w="1508"/>
+        <w:gridCol w:w="1408"/>
+        <w:gridCol w:w="1740"/>
         <w:gridCol w:w="973"/>
         <w:gridCol w:w="1705"/>
         <w:gridCol w:w="1476"/>
@@ -778,121 +769,83 @@
       <w:tr>
         <w:tc>
           <w:tcPr>
-            <w:tcW w:w="1551" w:type="dxa"/>
-            <w:tcBorders>
-              <w:top w:val="single" w:sz="8" w:space="0" w:color="A3A3A3"/>
-              <w:left w:val="single" w:sz="8" w:space="0" w:color="A3A3A3"/>
-              <w:bottom w:val="single" w:sz="8" w:space="0" w:color="A3A3A3"/>
-              <w:right w:val="single" w:sz="8" w:space="0" w:color="A3A3A3"/>
-            </w:tcBorders>
-            <w:tcMar>
-              <w:top w:w="80" w:type="dxa"/>
-              <w:left w:w="80" w:type="dxa"/>
-              <w:bottom w:w="80" w:type="dxa"/>
-              <w:right w:w="80" w:type="dxa"/>
-            </w:tcMar>
-            <w:hideMark/>
-          </w:tcPr>
-          <w:p>
-            <w:pPr>
-              <w:spacing w:after="0" w:line="240" w:lineRule="auto"/>
-              <w:rPr>
-                <w:rFonts w:ascii="Calibri" w:eastAsia="Times New Roman" w:hAnsi="Calibri" w:cs="Calibri"/>
-                <w:sz w:val="24"/>
-                <w:szCs w:val="24"/>
+            <w:tcW w:w="1408" w:type="dxa"/>
+            <w:tcBorders>
+              <w:top w:val="single" w:sz="8" w:space="0" w:color="A3A3A3"/>
+              <w:left w:val="single" w:sz="8" w:space="0" w:color="A3A3A3"/>
+              <w:bottom w:val="single" w:sz="8" w:space="0" w:color="A3A3A3"/>
+              <w:right w:val="single" w:sz="8" w:space="0" w:color="A3A3A3"/>
+            </w:tcBorders>
+            <w:tcMar>
+              <w:top w:w="80" w:type="dxa"/>
+              <w:left w:w="80" w:type="dxa"/>
+              <w:bottom w:w="80" w:type="dxa"/>
+              <w:right w:w="80" w:type="dxa"/>
+            </w:tcMar>
+            <w:hideMark/>
+          </w:tcPr>
+          <w:p>
+            <w:pPr>
+              <w:spacing w:after="0" w:line="240" w:lineRule="auto"/>
+              <w:rPr>
+                <w:rFonts w:ascii="Calibri" w:eastAsia="Times New Roman" w:hAnsi="Calibri" w:cs="Calibri"/>
+                <w:sz w:val="20"/>
+                <w:szCs w:val="36"/>
               </w:rPr>
             </w:pPr>
             <w:proofErr w:type="spellStart"/>
             <w:r>
               <w:rPr>
                 <w:rFonts w:ascii="Calibri" w:eastAsia="Times New Roman" w:hAnsi="Calibri" w:cs="Calibri"/>
-                <w:sz w:val="24"/>
-                <w:szCs w:val="24"/>
+                <w:sz w:val="20"/>
+                <w:szCs w:val="36"/>
                 <w:u w:val="single"/>
               </w:rPr>
-              <w:t>LeaseNo</w:t>
+              <w:t>LeaseId</w:t>
             </w:r>
             <w:proofErr w:type="spellEnd"/>
           </w:p>
         </w:tc>
         <w:tc>
           <w:tcPr>
-            <w:tcW w:w="1522" w:type="dxa"/>
-            <w:tcBorders>
-              <w:top w:val="single" w:sz="8" w:space="0" w:color="A3A3A3"/>
-              <w:left w:val="single" w:sz="8" w:space="0" w:color="A3A3A3"/>
-              <w:bottom w:val="single" w:sz="8" w:space="0" w:color="A3A3A3"/>
-              <w:right w:val="single" w:sz="8" w:space="0" w:color="A3A3A3"/>
-            </w:tcBorders>
-            <w:tcMar>
-              <w:top w:w="80" w:type="dxa"/>
-              <w:left w:w="80" w:type="dxa"/>
-              <w:bottom w:w="80" w:type="dxa"/>
-              <w:right w:w="80" w:type="dxa"/>
-            </w:tcMar>
-            <w:hideMark/>
-          </w:tcPr>
-          <w:p>
-            <w:pPr>
-              <w:spacing w:after="0" w:line="240" w:lineRule="auto"/>
-              <w:rPr>
-                <w:rFonts w:ascii="Calibri" w:eastAsia="Times New Roman" w:hAnsi="Calibri" w:cs="Calibri"/>
-                <w:sz w:val="24"/>
-                <w:szCs w:val="24"/>
+            <w:tcW w:w="1740" w:type="dxa"/>
+            <w:tcBorders>
+              <w:top w:val="single" w:sz="8" w:space="0" w:color="A3A3A3"/>
+              <w:left w:val="single" w:sz="8" w:space="0" w:color="A3A3A3"/>
+              <w:bottom w:val="single" w:sz="8" w:space="0" w:color="A3A3A3"/>
+              <w:right w:val="single" w:sz="8" w:space="0" w:color="A3A3A3"/>
+            </w:tcBorders>
+            <w:tcMar>
+              <w:top w:w="80" w:type="dxa"/>
+              <w:left w:w="80" w:type="dxa"/>
+              <w:bottom w:w="80" w:type="dxa"/>
+              <w:right w:w="80" w:type="dxa"/>
+            </w:tcMar>
+            <w:hideMark/>
+          </w:tcPr>
+          <w:p>
+            <w:pPr>
+              <w:spacing w:after="0" w:line="240" w:lineRule="auto"/>
+              <w:rPr>
+                <w:rFonts w:ascii="Calibri" w:eastAsia="Times New Roman" w:hAnsi="Calibri" w:cs="Calibri"/>
+                <w:sz w:val="20"/>
+                <w:szCs w:val="36"/>
               </w:rPr>
             </w:pPr>
             <w:proofErr w:type="spellStart"/>
             <w:r>
               <w:rPr>
                 <w:rFonts w:ascii="Calibri" w:eastAsia="Times New Roman" w:hAnsi="Calibri" w:cs="Calibri"/>
-                <w:sz w:val="24"/>
-                <w:szCs w:val="24"/>
-              </w:rPr>
-              <w:t>F_Name</w:t>
+                <w:sz w:val="20"/>
+                <w:szCs w:val="36"/>
+              </w:rPr>
+              <w:t>StudentId</w:t>
             </w:r>
             <w:proofErr w:type="spellEnd"/>
           </w:p>
         </w:tc>
         <w:tc>
           <w:tcPr>
-            <w:tcW w:w="1508" w:type="dxa"/>
-            <w:tcBorders>
-              <w:top w:val="single" w:sz="8" w:space="0" w:color="A3A3A3"/>
-              <w:left w:val="single" w:sz="8" w:space="0" w:color="A3A3A3"/>
-              <w:bottom w:val="single" w:sz="8" w:space="0" w:color="A3A3A3"/>
-              <w:right w:val="single" w:sz="8" w:space="0" w:color="A3A3A3"/>
-            </w:tcBorders>
-            <w:tcMar>
-              <w:top w:w="80" w:type="dxa"/>
-              <w:left w:w="80" w:type="dxa"/>
-              <w:bottom w:w="80" w:type="dxa"/>
-              <w:right w:w="80" w:type="dxa"/>
-            </w:tcMar>
-            <w:hideMark/>
-          </w:tcPr>
-          <w:p>
-            <w:pPr>
-              <w:spacing w:after="0" w:line="240" w:lineRule="auto"/>
-              <w:rPr>
-                <w:rFonts w:ascii="Calibri" w:eastAsia="Times New Roman" w:hAnsi="Calibri" w:cs="Calibri"/>
-                <w:sz w:val="24"/>
-                <w:szCs w:val="24"/>
-              </w:rPr>
-            </w:pPr>
-            <w:proofErr w:type="spellStart"/>
-            <w:r>
-              <w:rPr>
-                <w:rFonts w:ascii="Calibri" w:eastAsia="Times New Roman" w:hAnsi="Calibri" w:cs="Calibri"/>
-                <w:sz w:val="24"/>
-                <w:szCs w:val="24"/>
-              </w:rPr>
-              <w:t>L_Name</w:t>
-            </w:r>
-            <w:proofErr w:type="spellEnd"/>
-          </w:p>
-        </w:tc>
-        <w:tc>
-          <w:tcPr>
             <w:tcW w:w="973" w:type="dxa"/>
             <w:tcBorders>
               <w:top w:val="single" w:sz="8" w:space="0" w:color="A3A3A3"/>
@@ -913,15 +866,15 @@
               <w:spacing w:after="0" w:line="240" w:lineRule="auto"/>
               <w:rPr>
                 <w:rFonts w:ascii="Calibri" w:eastAsia="Times New Roman" w:hAnsi="Calibri" w:cs="Calibri"/>
-                <w:sz w:val="24"/>
-                <w:szCs w:val="24"/>
-              </w:rPr>
-            </w:pPr>
-            <w:r>
-              <w:rPr>
-                <w:rFonts w:ascii="Calibri" w:eastAsia="Times New Roman" w:hAnsi="Calibri" w:cs="Calibri"/>
-                <w:sz w:val="24"/>
-                <w:szCs w:val="24"/>
+                <w:sz w:val="20"/>
+                <w:szCs w:val="36"/>
+              </w:rPr>
+            </w:pPr>
+            <w:r>
+              <w:rPr>
+                <w:rFonts w:ascii="Calibri" w:eastAsia="Times New Roman" w:hAnsi="Calibri" w:cs="Calibri"/>
+                <w:sz w:val="20"/>
+                <w:szCs w:val="36"/>
               </w:rPr>
               <w:t>Rate</w:t>
             </w:r>
@@ -949,15 +902,15 @@
               <w:spacing w:after="0" w:line="240" w:lineRule="auto"/>
               <w:rPr>
                 <w:rFonts w:ascii="Calibri" w:eastAsia="Times New Roman" w:hAnsi="Calibri" w:cs="Calibri"/>
-                <w:sz w:val="24"/>
-                <w:szCs w:val="24"/>
-              </w:rPr>
-            </w:pPr>
-            <w:r>
-              <w:rPr>
-                <w:rFonts w:ascii="Calibri" w:eastAsia="Times New Roman" w:hAnsi="Calibri" w:cs="Calibri"/>
-                <w:sz w:val="24"/>
-                <w:szCs w:val="24"/>
+                <w:sz w:val="20"/>
+                <w:szCs w:val="36"/>
+              </w:rPr>
+            </w:pPr>
+            <w:r>
+              <w:rPr>
+                <w:rFonts w:ascii="Calibri" w:eastAsia="Times New Roman" w:hAnsi="Calibri" w:cs="Calibri"/>
+                <w:sz w:val="20"/>
+                <w:szCs w:val="36"/>
               </w:rPr>
               <w:t>StartDate</w:t>
             </w:r>
@@ -985,15 +938,15 @@
               <w:spacing w:after="0" w:line="240" w:lineRule="auto"/>
               <w:rPr>
                 <w:rFonts w:ascii="Calibri" w:eastAsia="Times New Roman" w:hAnsi="Calibri" w:cs="Calibri"/>
-                <w:sz w:val="24"/>
-                <w:szCs w:val="24"/>
-              </w:rPr>
-            </w:pPr>
-            <w:r>
-              <w:rPr>
-                <w:rFonts w:ascii="Calibri" w:eastAsia="Times New Roman" w:hAnsi="Calibri" w:cs="Calibri"/>
-                <w:sz w:val="24"/>
-                <w:szCs w:val="24"/>
+                <w:sz w:val="20"/>
+                <w:szCs w:val="36"/>
+              </w:rPr>
+            </w:pPr>
+            <w:r>
+              <w:rPr>
+                <w:rFonts w:ascii="Calibri" w:eastAsia="Times New Roman" w:hAnsi="Calibri" w:cs="Calibri"/>
+                <w:sz w:val="20"/>
+                <w:szCs w:val="36"/>
               </w:rPr>
               <w:t>Duration</w:t>
             </w:r>
@@ -1006,15 +959,13 @@
         <w:spacing w:after="0" w:line="240" w:lineRule="auto"/>
         <w:rPr>
           <w:rFonts w:ascii="Calibri" w:eastAsia="Times New Roman" w:hAnsi="Calibri" w:cs="Calibri"/>
-          <w:sz w:val="24"/>
-          <w:szCs w:val="24"/>
+          <w:sz w:val="12"/>
         </w:rPr>
       </w:pPr>
       <w:r>
         <w:rPr>
           <w:rFonts w:ascii="Calibri" w:eastAsia="Times New Roman" w:hAnsi="Calibri" w:cs="Calibri"/>
-          <w:sz w:val="24"/>
-          <w:szCs w:val="24"/>
+          <w:sz w:val="12"/>
         </w:rPr>
         <w:t> </w:t>
       </w:r>
@@ -1024,15 +975,15 @@
         <w:spacing w:after="0" w:line="240" w:lineRule="auto"/>
         <w:rPr>
           <w:rFonts w:ascii="Calibri" w:eastAsia="Times New Roman" w:hAnsi="Calibri" w:cs="Calibri"/>
-          <w:sz w:val="24"/>
-          <w:szCs w:val="24"/>
+          <w:sz w:val="20"/>
+          <w:szCs w:val="36"/>
         </w:rPr>
       </w:pPr>
       <w:r>
         <w:rPr>
           <w:rFonts w:ascii="Calibri" w:eastAsia="Times New Roman" w:hAnsi="Calibri" w:cs="Calibri"/>
-          <w:sz w:val="24"/>
-          <w:szCs w:val="24"/>
+          <w:sz w:val="20"/>
+          <w:szCs w:val="36"/>
         </w:rPr>
         <w:t>Student</w:t>
       </w:r>
@@ -1055,17 +1006,18 @@
         <w:tblDescription w:val=""/>
       </w:tblPr>
       <w:tblGrid>
-        <w:gridCol w:w="348"/>
-        <w:gridCol w:w="1286"/>
-        <w:gridCol w:w="1253"/>
-        <w:gridCol w:w="943"/>
-        <w:gridCol w:w="784"/>
-        <w:gridCol w:w="696"/>
-        <w:gridCol w:w="888"/>
-        <w:gridCol w:w="599"/>
-        <w:gridCol w:w="1036"/>
-        <w:gridCol w:w="749"/>
-        <w:gridCol w:w="758"/>
+        <w:gridCol w:w="344"/>
+        <w:gridCol w:w="1138"/>
+        <w:gridCol w:w="1109"/>
+        <w:gridCol w:w="842"/>
+        <w:gridCol w:w="704"/>
+        <w:gridCol w:w="629"/>
+        <w:gridCol w:w="795"/>
+        <w:gridCol w:w="545"/>
+        <w:gridCol w:w="922"/>
+        <w:gridCol w:w="674"/>
+        <w:gridCol w:w="683"/>
+        <w:gridCol w:w="955"/>
       </w:tblGrid>
       <w:tr>
         <w:tc>
@@ -1090,15 +1042,15 @@
               <w:spacing w:after="0" w:line="240" w:lineRule="auto"/>
               <w:rPr>
                 <w:rFonts w:ascii="Calibri" w:eastAsia="Times New Roman" w:hAnsi="Calibri" w:cs="Calibri"/>
-                <w:sz w:val="24"/>
-                <w:szCs w:val="24"/>
-              </w:rPr>
-            </w:pPr>
-            <w:r>
-              <w:rPr>
-                <w:rFonts w:ascii="Calibri" w:eastAsia="Times New Roman" w:hAnsi="Calibri" w:cs="Calibri"/>
-                <w:sz w:val="24"/>
-                <w:szCs w:val="24"/>
+                <w:sz w:val="20"/>
+                <w:szCs w:val="36"/>
+              </w:rPr>
+            </w:pPr>
+            <w:r>
+              <w:rPr>
+                <w:rFonts w:ascii="Calibri" w:eastAsia="Times New Roman" w:hAnsi="Calibri" w:cs="Calibri"/>
+                <w:sz w:val="20"/>
+                <w:szCs w:val="36"/>
                 <w:u w:val="single"/>
               </w:rPr>
               <w:t>Id</w:t>
@@ -1127,16 +1079,16 @@
               <w:spacing w:after="0" w:line="240" w:lineRule="auto"/>
               <w:rPr>
                 <w:rFonts w:ascii="Calibri" w:eastAsia="Times New Roman" w:hAnsi="Calibri" w:cs="Calibri"/>
-                <w:sz w:val="24"/>
-                <w:szCs w:val="24"/>
+                <w:sz w:val="20"/>
+                <w:szCs w:val="36"/>
               </w:rPr>
             </w:pPr>
             <w:proofErr w:type="spellStart"/>
             <w:r>
               <w:rPr>
                 <w:rFonts w:ascii="Calibri" w:eastAsia="Times New Roman" w:hAnsi="Calibri" w:cs="Calibri"/>
-                <w:sz w:val="24"/>
-                <w:szCs w:val="24"/>
+                <w:sz w:val="20"/>
+                <w:szCs w:val="36"/>
               </w:rPr>
               <w:t>First_Name</w:t>
             </w:r>
@@ -1165,16 +1117,16 @@
               <w:spacing w:after="0" w:line="240" w:lineRule="auto"/>
               <w:rPr>
                 <w:rFonts w:ascii="Calibri" w:eastAsia="Times New Roman" w:hAnsi="Calibri" w:cs="Calibri"/>
-                <w:sz w:val="24"/>
-                <w:szCs w:val="24"/>
+                <w:sz w:val="20"/>
+                <w:szCs w:val="36"/>
               </w:rPr>
             </w:pPr>
             <w:proofErr w:type="spellStart"/>
             <w:r>
               <w:rPr>
                 <w:rFonts w:ascii="Calibri" w:eastAsia="Times New Roman" w:hAnsi="Calibri" w:cs="Calibri"/>
-                <w:sz w:val="24"/>
-                <w:szCs w:val="24"/>
+                <w:sz w:val="20"/>
+                <w:szCs w:val="36"/>
               </w:rPr>
               <w:t>Last_Name</w:t>
             </w:r>
@@ -1203,15 +1155,15 @@
               <w:spacing w:after="0" w:line="240" w:lineRule="auto"/>
               <w:rPr>
                 <w:rFonts w:ascii="Calibri" w:eastAsia="Times New Roman" w:hAnsi="Calibri" w:cs="Calibri"/>
-                <w:sz w:val="24"/>
-                <w:szCs w:val="24"/>
-              </w:rPr>
-            </w:pPr>
-            <w:r>
-              <w:rPr>
-                <w:rFonts w:ascii="Calibri" w:eastAsia="Times New Roman" w:hAnsi="Calibri" w:cs="Calibri"/>
-                <w:sz w:val="24"/>
-                <w:szCs w:val="24"/>
+                <w:sz w:val="20"/>
+                <w:szCs w:val="36"/>
+              </w:rPr>
+            </w:pPr>
+            <w:r>
+              <w:rPr>
+                <w:rFonts w:ascii="Calibri" w:eastAsia="Times New Roman" w:hAnsi="Calibri" w:cs="Calibri"/>
+                <w:sz w:val="20"/>
+                <w:szCs w:val="36"/>
               </w:rPr>
               <w:t>Address</w:t>
             </w:r>
@@ -1239,15 +1191,15 @@
               <w:spacing w:after="0" w:line="240" w:lineRule="auto"/>
               <w:rPr>
                 <w:rFonts w:ascii="Calibri" w:eastAsia="Times New Roman" w:hAnsi="Calibri" w:cs="Calibri"/>
-                <w:sz w:val="24"/>
-                <w:szCs w:val="24"/>
-              </w:rPr>
-            </w:pPr>
-            <w:r>
-              <w:rPr>
-                <w:rFonts w:ascii="Calibri" w:eastAsia="Times New Roman" w:hAnsi="Calibri" w:cs="Calibri"/>
-                <w:sz w:val="24"/>
-                <w:szCs w:val="24"/>
+                <w:sz w:val="20"/>
+                <w:szCs w:val="36"/>
+              </w:rPr>
+            </w:pPr>
+            <w:r>
+              <w:rPr>
+                <w:rFonts w:ascii="Calibri" w:eastAsia="Times New Roman" w:hAnsi="Calibri" w:cs="Calibri"/>
+                <w:sz w:val="20"/>
+                <w:szCs w:val="36"/>
               </w:rPr>
               <w:t>Phone</w:t>
             </w:r>
@@ -1275,15 +1227,15 @@
               <w:spacing w:after="0" w:line="240" w:lineRule="auto"/>
               <w:rPr>
                 <w:rFonts w:ascii="Calibri" w:eastAsia="Times New Roman" w:hAnsi="Calibri" w:cs="Calibri"/>
-                <w:sz w:val="24"/>
-                <w:szCs w:val="24"/>
-              </w:rPr>
-            </w:pPr>
-            <w:r>
-              <w:rPr>
-                <w:rFonts w:ascii="Calibri" w:eastAsia="Times New Roman" w:hAnsi="Calibri" w:cs="Calibri"/>
-                <w:sz w:val="24"/>
-                <w:szCs w:val="24"/>
+                <w:sz w:val="20"/>
+                <w:szCs w:val="36"/>
+              </w:rPr>
+            </w:pPr>
+            <w:r>
+              <w:rPr>
+                <w:rFonts w:ascii="Calibri" w:eastAsia="Times New Roman" w:hAnsi="Calibri" w:cs="Calibri"/>
+                <w:sz w:val="20"/>
+                <w:szCs w:val="36"/>
               </w:rPr>
               <w:t>Email</w:t>
             </w:r>
@@ -1311,15 +1263,15 @@
               <w:spacing w:after="0" w:line="240" w:lineRule="auto"/>
               <w:rPr>
                 <w:rFonts w:ascii="Calibri" w:eastAsia="Times New Roman" w:hAnsi="Calibri" w:cs="Calibri"/>
-                <w:sz w:val="24"/>
-                <w:szCs w:val="24"/>
-              </w:rPr>
-            </w:pPr>
-            <w:r>
-              <w:rPr>
-                <w:rFonts w:ascii="Calibri" w:eastAsia="Times New Roman" w:hAnsi="Calibri" w:cs="Calibri"/>
-                <w:sz w:val="24"/>
-                <w:szCs w:val="24"/>
+                <w:sz w:val="20"/>
+                <w:szCs w:val="36"/>
+              </w:rPr>
+            </w:pPr>
+            <w:r>
+              <w:rPr>
+                <w:rFonts w:ascii="Calibri" w:eastAsia="Times New Roman" w:hAnsi="Calibri" w:cs="Calibri"/>
+                <w:sz w:val="20"/>
+                <w:szCs w:val="36"/>
               </w:rPr>
               <w:t>Gender</w:t>
             </w:r>
@@ -1347,15 +1299,15 @@
               <w:spacing w:after="0" w:line="240" w:lineRule="auto"/>
               <w:rPr>
                 <w:rFonts w:ascii="Calibri" w:eastAsia="Times New Roman" w:hAnsi="Calibri" w:cs="Calibri"/>
-                <w:sz w:val="24"/>
-                <w:szCs w:val="24"/>
-              </w:rPr>
-            </w:pPr>
-            <w:r>
-              <w:rPr>
-                <w:rFonts w:ascii="Calibri" w:eastAsia="Times New Roman" w:hAnsi="Calibri" w:cs="Calibri"/>
-                <w:sz w:val="24"/>
-                <w:szCs w:val="24"/>
+                <w:sz w:val="20"/>
+                <w:szCs w:val="36"/>
+              </w:rPr>
+            </w:pPr>
+            <w:r>
+              <w:rPr>
+                <w:rFonts w:ascii="Calibri" w:eastAsia="Times New Roman" w:hAnsi="Calibri" w:cs="Calibri"/>
+                <w:sz w:val="20"/>
+                <w:szCs w:val="36"/>
               </w:rPr>
               <w:t>DOB</w:t>
             </w:r>
@@ -1383,15 +1335,15 @@
               <w:spacing w:after="0" w:line="240" w:lineRule="auto"/>
               <w:rPr>
                 <w:rFonts w:ascii="Calibri" w:eastAsia="Times New Roman" w:hAnsi="Calibri" w:cs="Calibri"/>
-                <w:sz w:val="24"/>
-                <w:szCs w:val="24"/>
-              </w:rPr>
-            </w:pPr>
-            <w:r>
-              <w:rPr>
-                <w:rFonts w:ascii="Calibri" w:eastAsia="Times New Roman" w:hAnsi="Calibri" w:cs="Calibri"/>
-                <w:sz w:val="24"/>
-                <w:szCs w:val="24"/>
+                <w:sz w:val="20"/>
+                <w:szCs w:val="36"/>
+              </w:rPr>
+            </w:pPr>
+            <w:r>
+              <w:rPr>
+                <w:rFonts w:ascii="Calibri" w:eastAsia="Times New Roman" w:hAnsi="Calibri" w:cs="Calibri"/>
+                <w:sz w:val="20"/>
+                <w:szCs w:val="36"/>
               </w:rPr>
               <w:t>Category</w:t>
             </w:r>
@@ -1419,15 +1371,15 @@
               <w:spacing w:after="0" w:line="240" w:lineRule="auto"/>
               <w:rPr>
                 <w:rFonts w:ascii="Calibri" w:eastAsia="Times New Roman" w:hAnsi="Calibri" w:cs="Calibri"/>
-                <w:sz w:val="24"/>
-                <w:szCs w:val="24"/>
-              </w:rPr>
-            </w:pPr>
-            <w:r>
-              <w:rPr>
-                <w:rFonts w:ascii="Calibri" w:eastAsia="Times New Roman" w:hAnsi="Calibri" w:cs="Calibri"/>
-                <w:sz w:val="24"/>
-                <w:szCs w:val="24"/>
+                <w:sz w:val="20"/>
+                <w:szCs w:val="36"/>
+              </w:rPr>
+            </w:pPr>
+            <w:r>
+              <w:rPr>
+                <w:rFonts w:ascii="Calibri" w:eastAsia="Times New Roman" w:hAnsi="Calibri" w:cs="Calibri"/>
+                <w:sz w:val="20"/>
+                <w:szCs w:val="36"/>
               </w:rPr>
               <w:t>Major</w:t>
             </w:r>
@@ -1435,38 +1387,76 @@
         </w:tc>
         <w:tc>
           <w:tcPr>
-            <w:tcW w:w="1081" w:type="dxa"/>
-            <w:tcBorders>
-              <w:top w:val="single" w:sz="8" w:space="0" w:color="A3A3A3"/>
-              <w:left w:val="single" w:sz="8" w:space="0" w:color="A3A3A3"/>
-              <w:bottom w:val="single" w:sz="8" w:space="0" w:color="A3A3A3"/>
-              <w:right w:val="single" w:sz="8" w:space="0" w:color="A3A3A3"/>
-            </w:tcBorders>
-            <w:tcMar>
-              <w:top w:w="80" w:type="dxa"/>
-              <w:left w:w="80" w:type="dxa"/>
-              <w:bottom w:w="80" w:type="dxa"/>
-              <w:right w:w="80" w:type="dxa"/>
-            </w:tcMar>
-            <w:hideMark/>
-          </w:tcPr>
-          <w:p>
-            <w:pPr>
-              <w:spacing w:after="0" w:line="240" w:lineRule="auto"/>
-              <w:rPr>
-                <w:rFonts w:ascii="Calibri" w:eastAsia="Times New Roman" w:hAnsi="Calibri" w:cs="Calibri"/>
-                <w:sz w:val="24"/>
-                <w:szCs w:val="24"/>
-              </w:rPr>
-            </w:pPr>
-            <w:r>
-              <w:rPr>
-                <w:rFonts w:ascii="Calibri" w:eastAsia="Times New Roman" w:hAnsi="Calibri" w:cs="Calibri"/>
-                <w:sz w:val="24"/>
-                <w:szCs w:val="24"/>
+            <w:tcW w:w="1201" w:type="dxa"/>
+            <w:tcBorders>
+              <w:top w:val="single" w:sz="8" w:space="0" w:color="A3A3A3"/>
+              <w:left w:val="single" w:sz="8" w:space="0" w:color="A3A3A3"/>
+              <w:bottom w:val="single" w:sz="8" w:space="0" w:color="A3A3A3"/>
+              <w:right w:val="single" w:sz="8" w:space="0" w:color="A3A3A3"/>
+            </w:tcBorders>
+            <w:tcMar>
+              <w:top w:w="80" w:type="dxa"/>
+              <w:left w:w="80" w:type="dxa"/>
+              <w:bottom w:w="80" w:type="dxa"/>
+              <w:right w:w="80" w:type="dxa"/>
+            </w:tcMar>
+            <w:hideMark/>
+          </w:tcPr>
+          <w:p>
+            <w:pPr>
+              <w:spacing w:after="0" w:line="240" w:lineRule="auto"/>
+              <w:rPr>
+                <w:rFonts w:ascii="Calibri" w:eastAsia="Times New Roman" w:hAnsi="Calibri" w:cs="Calibri"/>
+                <w:sz w:val="20"/>
+                <w:szCs w:val="36"/>
+              </w:rPr>
+            </w:pPr>
+            <w:r>
+              <w:rPr>
+                <w:rFonts w:ascii="Calibri" w:eastAsia="Times New Roman" w:hAnsi="Calibri" w:cs="Calibri"/>
+                <w:sz w:val="20"/>
+                <w:szCs w:val="36"/>
               </w:rPr>
               <w:t>Minor</w:t>
             </w:r>
+          </w:p>
+        </w:tc>
+        <w:tc>
+          <w:tcPr>
+            <w:tcW w:w="1564" w:type="dxa"/>
+            <w:tcBorders>
+              <w:top w:val="single" w:sz="8" w:space="0" w:color="A3A3A3"/>
+              <w:left w:val="single" w:sz="8" w:space="0" w:color="A3A3A3"/>
+              <w:bottom w:val="single" w:sz="8" w:space="0" w:color="A3A3A3"/>
+              <w:right w:val="single" w:sz="8" w:space="0" w:color="A3A3A3"/>
+            </w:tcBorders>
+            <w:tcMar>
+              <w:top w:w="80" w:type="dxa"/>
+              <w:left w:w="80" w:type="dxa"/>
+              <w:bottom w:w="80" w:type="dxa"/>
+              <w:right w:w="80" w:type="dxa"/>
+            </w:tcMar>
+            <w:hideMark/>
+          </w:tcPr>
+          <w:p>
+            <w:pPr>
+              <w:spacing w:after="0" w:line="240" w:lineRule="auto"/>
+              <w:rPr>
+                <w:rFonts w:ascii="Calibri" w:eastAsia="Times New Roman" w:hAnsi="Calibri" w:cs="Calibri"/>
+                <w:sz w:val="20"/>
+                <w:szCs w:val="36"/>
+              </w:rPr>
+            </w:pPr>
+            <w:proofErr w:type="spellStart"/>
+            <w:r>
+              <w:rPr>
+                <w:rFonts w:ascii="Calibri" w:eastAsia="Times New Roman" w:hAnsi="Calibri" w:cs="Calibri"/>
+                <w:sz w:val="20"/>
+                <w:szCs w:val="36"/>
+              </w:rPr>
+              <w:t>AdvisorId</w:t>
+            </w:r>
+            <w:proofErr w:type="spellEnd"/>
           </w:p>
         </w:tc>
       </w:tr>
@@ -1476,15 +1466,13 @@
         <w:spacing w:after="0" w:line="240" w:lineRule="auto"/>
         <w:rPr>
           <w:rFonts w:ascii="Calibri" w:eastAsia="Times New Roman" w:hAnsi="Calibri" w:cs="Calibri"/>
-          <w:sz w:val="24"/>
-          <w:szCs w:val="24"/>
+          <w:sz w:val="12"/>
         </w:rPr>
       </w:pPr>
       <w:r>
         <w:rPr>
           <w:rFonts w:ascii="Calibri" w:eastAsia="Times New Roman" w:hAnsi="Calibri" w:cs="Calibri"/>
-          <w:sz w:val="24"/>
-          <w:szCs w:val="24"/>
+          <w:sz w:val="12"/>
         </w:rPr>
         <w:t> </w:t>
       </w:r>
@@ -1494,15 +1482,15 @@
         <w:spacing w:after="0" w:line="240" w:lineRule="auto"/>
         <w:rPr>
           <w:rFonts w:ascii="Calibri" w:eastAsia="Times New Roman" w:hAnsi="Calibri" w:cs="Calibri"/>
-          <w:sz w:val="24"/>
-          <w:szCs w:val="24"/>
+          <w:sz w:val="20"/>
+          <w:szCs w:val="36"/>
         </w:rPr>
       </w:pPr>
       <w:r>
         <w:rPr>
           <w:rFonts w:ascii="Calibri" w:eastAsia="Times New Roman" w:hAnsi="Calibri" w:cs="Calibri"/>
-          <w:sz w:val="24"/>
-          <w:szCs w:val="24"/>
+          <w:sz w:val="20"/>
+          <w:szCs w:val="36"/>
         </w:rPr>
         <w:t>Invoice</w:t>
       </w:r>
@@ -1525,8 +1513,8 @@
         <w:tblDescription w:val=""/>
       </w:tblPr>
       <w:tblGrid>
-        <w:gridCol w:w="1774"/>
-        <w:gridCol w:w="1551"/>
+        <w:gridCol w:w="1633"/>
+        <w:gridCol w:w="1408"/>
         <w:gridCol w:w="1683"/>
         <w:gridCol w:w="1590"/>
         <w:gridCol w:w="1509"/>
@@ -1534,77 +1522,77 @@
       <w:tr>
         <w:tc>
           <w:tcPr>
-            <w:tcW w:w="1774" w:type="dxa"/>
-            <w:tcBorders>
-              <w:top w:val="single" w:sz="8" w:space="0" w:color="A3A3A3"/>
-              <w:left w:val="single" w:sz="8" w:space="0" w:color="A3A3A3"/>
-              <w:bottom w:val="single" w:sz="8" w:space="0" w:color="A3A3A3"/>
-              <w:right w:val="single" w:sz="8" w:space="0" w:color="A3A3A3"/>
-            </w:tcBorders>
-            <w:tcMar>
-              <w:top w:w="80" w:type="dxa"/>
-              <w:left w:w="80" w:type="dxa"/>
-              <w:bottom w:w="80" w:type="dxa"/>
-              <w:right w:w="80" w:type="dxa"/>
-            </w:tcMar>
-            <w:hideMark/>
-          </w:tcPr>
-          <w:p>
-            <w:pPr>
-              <w:spacing w:after="0" w:line="240" w:lineRule="auto"/>
-              <w:rPr>
-                <w:rFonts w:ascii="Calibri" w:eastAsia="Times New Roman" w:hAnsi="Calibri" w:cs="Calibri"/>
-                <w:sz w:val="24"/>
-                <w:szCs w:val="24"/>
+            <w:tcW w:w="1633" w:type="dxa"/>
+            <w:tcBorders>
+              <w:top w:val="single" w:sz="8" w:space="0" w:color="A3A3A3"/>
+              <w:left w:val="single" w:sz="8" w:space="0" w:color="A3A3A3"/>
+              <w:bottom w:val="single" w:sz="8" w:space="0" w:color="A3A3A3"/>
+              <w:right w:val="single" w:sz="8" w:space="0" w:color="A3A3A3"/>
+            </w:tcBorders>
+            <w:tcMar>
+              <w:top w:w="80" w:type="dxa"/>
+              <w:left w:w="80" w:type="dxa"/>
+              <w:bottom w:w="80" w:type="dxa"/>
+              <w:right w:w="80" w:type="dxa"/>
+            </w:tcMar>
+            <w:hideMark/>
+          </w:tcPr>
+          <w:p>
+            <w:pPr>
+              <w:spacing w:after="0" w:line="240" w:lineRule="auto"/>
+              <w:rPr>
+                <w:rFonts w:ascii="Calibri" w:eastAsia="Times New Roman" w:hAnsi="Calibri" w:cs="Calibri"/>
+                <w:sz w:val="20"/>
+                <w:szCs w:val="36"/>
               </w:rPr>
             </w:pPr>
             <w:proofErr w:type="spellStart"/>
             <w:r>
               <w:rPr>
                 <w:rFonts w:ascii="Calibri" w:eastAsia="Times New Roman" w:hAnsi="Calibri" w:cs="Calibri"/>
-                <w:sz w:val="24"/>
-                <w:szCs w:val="24"/>
+                <w:sz w:val="20"/>
+                <w:szCs w:val="36"/>
                 <w:u w:val="single"/>
               </w:rPr>
-              <w:t>InvoiceNo</w:t>
+              <w:t>InvoiceId</w:t>
             </w:r>
             <w:proofErr w:type="spellEnd"/>
           </w:p>
         </w:tc>
         <w:tc>
           <w:tcPr>
-            <w:tcW w:w="1551" w:type="dxa"/>
-            <w:tcBorders>
-              <w:top w:val="single" w:sz="8" w:space="0" w:color="A3A3A3"/>
-              <w:left w:val="single" w:sz="8" w:space="0" w:color="A3A3A3"/>
-              <w:bottom w:val="single" w:sz="8" w:space="0" w:color="A3A3A3"/>
-              <w:right w:val="single" w:sz="8" w:space="0" w:color="A3A3A3"/>
-            </w:tcBorders>
-            <w:tcMar>
-              <w:top w:w="80" w:type="dxa"/>
-              <w:left w:w="80" w:type="dxa"/>
-              <w:bottom w:w="80" w:type="dxa"/>
-              <w:right w:w="80" w:type="dxa"/>
-            </w:tcMar>
-            <w:hideMark/>
-          </w:tcPr>
-          <w:p>
-            <w:pPr>
-              <w:spacing w:after="0" w:line="240" w:lineRule="auto"/>
-              <w:rPr>
-                <w:rFonts w:ascii="Calibri" w:eastAsia="Times New Roman" w:hAnsi="Calibri" w:cs="Calibri"/>
-                <w:sz w:val="24"/>
-                <w:szCs w:val="24"/>
+            <w:tcW w:w="1408" w:type="dxa"/>
+            <w:tcBorders>
+              <w:top w:val="single" w:sz="8" w:space="0" w:color="A3A3A3"/>
+              <w:left w:val="single" w:sz="8" w:space="0" w:color="A3A3A3"/>
+              <w:bottom w:val="single" w:sz="8" w:space="0" w:color="A3A3A3"/>
+              <w:right w:val="single" w:sz="8" w:space="0" w:color="A3A3A3"/>
+            </w:tcBorders>
+            <w:tcMar>
+              <w:top w:w="80" w:type="dxa"/>
+              <w:left w:w="80" w:type="dxa"/>
+              <w:bottom w:w="80" w:type="dxa"/>
+              <w:right w:w="80" w:type="dxa"/>
+            </w:tcMar>
+            <w:hideMark/>
+          </w:tcPr>
+          <w:p>
+            <w:pPr>
+              <w:spacing w:after="0" w:line="240" w:lineRule="auto"/>
+              <w:rPr>
+                <w:rFonts w:ascii="Calibri" w:eastAsia="Times New Roman" w:hAnsi="Calibri" w:cs="Calibri"/>
+                <w:sz w:val="20"/>
+                <w:szCs w:val="36"/>
               </w:rPr>
             </w:pPr>
             <w:proofErr w:type="spellStart"/>
             <w:r>
               <w:rPr>
                 <w:rFonts w:ascii="Calibri" w:eastAsia="Times New Roman" w:hAnsi="Calibri" w:cs="Calibri"/>
-                <w:sz w:val="24"/>
-                <w:szCs w:val="24"/>
-              </w:rPr>
-              <w:t>LeaseNo</w:t>
+                <w:sz w:val="20"/>
+                <w:szCs w:val="36"/>
+              </w:rPr>
+              <w:t>LeaseId</w:t>
             </w:r>
             <w:proofErr w:type="spellEnd"/>
           </w:p>
@@ -1631,15 +1619,15 @@
               <w:spacing w:after="0" w:line="240" w:lineRule="auto"/>
               <w:rPr>
                 <w:rFonts w:ascii="Calibri" w:eastAsia="Times New Roman" w:hAnsi="Calibri" w:cs="Calibri"/>
-                <w:sz w:val="24"/>
-                <w:szCs w:val="24"/>
-              </w:rPr>
-            </w:pPr>
-            <w:r>
-              <w:rPr>
-                <w:rFonts w:ascii="Calibri" w:eastAsia="Times New Roman" w:hAnsi="Calibri" w:cs="Calibri"/>
-                <w:sz w:val="24"/>
-                <w:szCs w:val="24"/>
+                <w:sz w:val="20"/>
+                <w:szCs w:val="36"/>
+              </w:rPr>
+            </w:pPr>
+            <w:r>
+              <w:rPr>
+                <w:rFonts w:ascii="Calibri" w:eastAsia="Times New Roman" w:hAnsi="Calibri" w:cs="Calibri"/>
+                <w:sz w:val="20"/>
+                <w:szCs w:val="36"/>
               </w:rPr>
               <w:t>Semester</w:t>
             </w:r>
@@ -1667,16 +1655,16 @@
               <w:spacing w:after="0" w:line="240" w:lineRule="auto"/>
               <w:rPr>
                 <w:rFonts w:ascii="Calibri" w:eastAsia="Times New Roman" w:hAnsi="Calibri" w:cs="Calibri"/>
-                <w:sz w:val="24"/>
-                <w:szCs w:val="24"/>
+                <w:sz w:val="20"/>
+                <w:szCs w:val="36"/>
               </w:rPr>
             </w:pPr>
             <w:proofErr w:type="spellStart"/>
             <w:r>
               <w:rPr>
                 <w:rFonts w:ascii="Calibri" w:eastAsia="Times New Roman" w:hAnsi="Calibri" w:cs="Calibri"/>
-                <w:sz w:val="24"/>
-                <w:szCs w:val="24"/>
+                <w:sz w:val="20"/>
+                <w:szCs w:val="36"/>
               </w:rPr>
               <w:t>DueDate</w:t>
             </w:r>
@@ -1705,16 +1693,16 @@
               <w:spacing w:after="0" w:line="240" w:lineRule="auto"/>
               <w:rPr>
                 <w:rFonts w:ascii="Calibri" w:eastAsia="Times New Roman" w:hAnsi="Calibri" w:cs="Calibri"/>
-                <w:sz w:val="24"/>
-                <w:szCs w:val="24"/>
+                <w:sz w:val="20"/>
+                <w:szCs w:val="36"/>
               </w:rPr>
             </w:pPr>
             <w:proofErr w:type="spellStart"/>
             <w:r>
               <w:rPr>
                 <w:rFonts w:ascii="Calibri" w:eastAsia="Times New Roman" w:hAnsi="Calibri" w:cs="Calibri"/>
-                <w:sz w:val="24"/>
-                <w:szCs w:val="24"/>
+                <w:sz w:val="20"/>
+                <w:szCs w:val="36"/>
               </w:rPr>
               <w:t>PaidDate</w:t>
             </w:r>
@@ -1728,15 +1716,13 @@
         <w:spacing w:after="0" w:line="240" w:lineRule="auto"/>
         <w:rPr>
           <w:rFonts w:ascii="Calibri" w:eastAsia="Times New Roman" w:hAnsi="Calibri" w:cs="Calibri"/>
-          <w:sz w:val="24"/>
-          <w:szCs w:val="24"/>
+          <w:sz w:val="12"/>
         </w:rPr>
       </w:pPr>
       <w:r>
         <w:rPr>
           <w:rFonts w:ascii="Calibri" w:eastAsia="Times New Roman" w:hAnsi="Calibri" w:cs="Calibri"/>
-          <w:sz w:val="24"/>
-          <w:szCs w:val="24"/>
+          <w:sz w:val="12"/>
         </w:rPr>
         <w:t> </w:t>
       </w:r>
@@ -1746,15 +1732,15 @@
         <w:spacing w:after="0" w:line="240" w:lineRule="auto"/>
         <w:rPr>
           <w:rFonts w:ascii="Calibri" w:eastAsia="Times New Roman" w:hAnsi="Calibri" w:cs="Calibri"/>
-          <w:sz w:val="24"/>
-          <w:szCs w:val="24"/>
+          <w:sz w:val="20"/>
+          <w:szCs w:val="36"/>
         </w:rPr>
       </w:pPr>
       <w:r>
         <w:rPr>
           <w:rFonts w:ascii="Calibri" w:eastAsia="Times New Roman" w:hAnsi="Calibri" w:cs="Calibri"/>
-          <w:sz w:val="24"/>
-          <w:szCs w:val="24"/>
+          <w:sz w:val="20"/>
+          <w:szCs w:val="36"/>
         </w:rPr>
         <w:t>Inspection</w:t>
       </w:r>
@@ -1777,13 +1763,13 @@
         <w:tblDescription w:val=""/>
       </w:tblPr>
       <w:tblGrid>
-        <w:gridCol w:w="1691"/>
-        <w:gridCol w:w="1408"/>
-        <w:gridCol w:w="1270"/>
-        <w:gridCol w:w="1150"/>
-        <w:gridCol w:w="784"/>
-        <w:gridCol w:w="1383"/>
-        <w:gridCol w:w="1654"/>
+        <w:gridCol w:w="1689"/>
+        <w:gridCol w:w="1409"/>
+        <w:gridCol w:w="1273"/>
+        <w:gridCol w:w="1154"/>
+        <w:gridCol w:w="792"/>
+        <w:gridCol w:w="1385"/>
+        <w:gridCol w:w="1638"/>
       </w:tblGrid>
       <w:tr>
         <w:tc>
@@ -1808,16 +1794,16 @@
               <w:spacing w:after="0" w:line="240" w:lineRule="auto"/>
               <w:rPr>
                 <w:rFonts w:ascii="Calibri" w:eastAsia="Times New Roman" w:hAnsi="Calibri" w:cs="Calibri"/>
-                <w:sz w:val="24"/>
-                <w:szCs w:val="24"/>
+                <w:sz w:val="20"/>
+                <w:szCs w:val="36"/>
               </w:rPr>
             </w:pPr>
             <w:proofErr w:type="spellStart"/>
             <w:r>
               <w:rPr>
                 <w:rFonts w:ascii="Calibri" w:eastAsia="Times New Roman" w:hAnsi="Calibri" w:cs="Calibri"/>
-                <w:sz w:val="24"/>
-                <w:szCs w:val="24"/>
+                <w:sz w:val="20"/>
+                <w:szCs w:val="36"/>
                 <w:u w:val="single"/>
               </w:rPr>
               <w:t>InspectionId</w:t>
@@ -1847,16 +1833,16 @@
               <w:spacing w:after="0" w:line="240" w:lineRule="auto"/>
               <w:rPr>
                 <w:rFonts w:ascii="Calibri" w:eastAsia="Times New Roman" w:hAnsi="Calibri" w:cs="Calibri"/>
-                <w:sz w:val="24"/>
-                <w:szCs w:val="24"/>
+                <w:sz w:val="20"/>
+                <w:szCs w:val="36"/>
               </w:rPr>
             </w:pPr>
             <w:proofErr w:type="spellStart"/>
             <w:r>
               <w:rPr>
                 <w:rFonts w:ascii="Calibri" w:eastAsia="Times New Roman" w:hAnsi="Calibri" w:cs="Calibri"/>
-                <w:sz w:val="24"/>
-                <w:szCs w:val="24"/>
+                <w:sz w:val="20"/>
+                <w:szCs w:val="36"/>
               </w:rPr>
               <w:t>ResAptNo</w:t>
             </w:r>
@@ -1885,16 +1871,16 @@
               <w:spacing w:after="0" w:line="240" w:lineRule="auto"/>
               <w:rPr>
                 <w:rFonts w:ascii="Calibri" w:eastAsia="Times New Roman" w:hAnsi="Calibri" w:cs="Calibri"/>
-                <w:sz w:val="24"/>
-                <w:szCs w:val="24"/>
+                <w:sz w:val="20"/>
+                <w:szCs w:val="36"/>
               </w:rPr>
             </w:pPr>
             <w:proofErr w:type="spellStart"/>
             <w:r>
               <w:rPr>
                 <w:rFonts w:ascii="Calibri" w:eastAsia="Times New Roman" w:hAnsi="Calibri" w:cs="Calibri"/>
-                <w:sz w:val="24"/>
-                <w:szCs w:val="24"/>
+                <w:sz w:val="20"/>
+                <w:szCs w:val="36"/>
               </w:rPr>
               <w:t>RoomNo</w:t>
             </w:r>
@@ -1923,16 +1909,16 @@
               <w:spacing w:after="0" w:line="240" w:lineRule="auto"/>
               <w:rPr>
                 <w:rFonts w:ascii="Calibri" w:eastAsia="Times New Roman" w:hAnsi="Calibri" w:cs="Calibri"/>
-                <w:sz w:val="24"/>
-                <w:szCs w:val="24"/>
+                <w:sz w:val="20"/>
+                <w:szCs w:val="36"/>
               </w:rPr>
             </w:pPr>
             <w:proofErr w:type="spellStart"/>
             <w:r>
               <w:rPr>
                 <w:rFonts w:ascii="Calibri" w:eastAsia="Times New Roman" w:hAnsi="Calibri" w:cs="Calibri"/>
-                <w:sz w:val="24"/>
-                <w:szCs w:val="24"/>
+                <w:sz w:val="20"/>
+                <w:szCs w:val="36"/>
               </w:rPr>
               <w:t>Staff_Id</w:t>
             </w:r>
@@ -1961,15 +1947,15 @@
               <w:spacing w:after="0" w:line="240" w:lineRule="auto"/>
               <w:rPr>
                 <w:rFonts w:ascii="Calibri" w:eastAsia="Times New Roman" w:hAnsi="Calibri" w:cs="Calibri"/>
-                <w:sz w:val="24"/>
-                <w:szCs w:val="24"/>
-              </w:rPr>
-            </w:pPr>
-            <w:r>
-              <w:rPr>
-                <w:rFonts w:ascii="Calibri" w:eastAsia="Times New Roman" w:hAnsi="Calibri" w:cs="Calibri"/>
-                <w:sz w:val="24"/>
-                <w:szCs w:val="24"/>
+                <w:sz w:val="20"/>
+                <w:szCs w:val="36"/>
+              </w:rPr>
+            </w:pPr>
+            <w:r>
+              <w:rPr>
+                <w:rFonts w:ascii="Calibri" w:eastAsia="Times New Roman" w:hAnsi="Calibri" w:cs="Calibri"/>
+                <w:sz w:val="20"/>
+                <w:szCs w:val="36"/>
               </w:rPr>
               <w:t>Date</w:t>
             </w:r>
@@ -1997,15 +1983,15 @@
               <w:spacing w:after="0" w:line="240" w:lineRule="auto"/>
               <w:rPr>
                 <w:rFonts w:ascii="Calibri" w:eastAsia="Times New Roman" w:hAnsi="Calibri" w:cs="Calibri"/>
-                <w:sz w:val="24"/>
-                <w:szCs w:val="24"/>
-              </w:rPr>
-            </w:pPr>
-            <w:r>
-              <w:rPr>
-                <w:rFonts w:ascii="Calibri" w:eastAsia="Times New Roman" w:hAnsi="Calibri" w:cs="Calibri"/>
-                <w:sz w:val="24"/>
-                <w:szCs w:val="24"/>
+                <w:sz w:val="20"/>
+                <w:szCs w:val="36"/>
+              </w:rPr>
+            </w:pPr>
+            <w:r>
+              <w:rPr>
+                <w:rFonts w:ascii="Calibri" w:eastAsia="Times New Roman" w:hAnsi="Calibri" w:cs="Calibri"/>
+                <w:sz w:val="20"/>
+                <w:szCs w:val="36"/>
               </w:rPr>
               <w:t>Condition</w:t>
             </w:r>
@@ -2033,16 +2019,16 @@
               <w:spacing w:after="0" w:line="240" w:lineRule="auto"/>
               <w:rPr>
                 <w:rFonts w:ascii="Calibri" w:eastAsia="Times New Roman" w:hAnsi="Calibri" w:cs="Calibri"/>
-                <w:sz w:val="24"/>
-                <w:szCs w:val="24"/>
+                <w:sz w:val="20"/>
+                <w:szCs w:val="36"/>
               </w:rPr>
             </w:pPr>
             <w:proofErr w:type="spellStart"/>
             <w:r>
               <w:rPr>
                 <w:rFonts w:ascii="Calibri" w:eastAsia="Times New Roman" w:hAnsi="Calibri" w:cs="Calibri"/>
-                <w:sz w:val="24"/>
-                <w:szCs w:val="24"/>
+                <w:sz w:val="20"/>
+                <w:szCs w:val="36"/>
               </w:rPr>
               <w:t>ActionTaken</w:t>
             </w:r>
@@ -2056,24 +2042,327 @@
         <w:spacing w:after="0" w:line="240" w:lineRule="auto"/>
         <w:rPr>
           <w:rFonts w:ascii="Calibri" w:eastAsia="Times New Roman" w:hAnsi="Calibri" w:cs="Calibri"/>
-          <w:sz w:val="24"/>
-          <w:szCs w:val="24"/>
+          <w:sz w:val="12"/>
         </w:rPr>
       </w:pPr>
       <w:r>
         <w:rPr>
           <w:rFonts w:ascii="Calibri" w:eastAsia="Times New Roman" w:hAnsi="Calibri" w:cs="Calibri"/>
-          <w:sz w:val="24"/>
-          <w:szCs w:val="24"/>
+          <w:sz w:val="12"/>
         </w:rPr>
         <w:t> </w:t>
       </w:r>
     </w:p>
     <w:p>
       <w:pPr>
-        <w:rPr>
-          <w:sz w:val="24"/>
-          <w:szCs w:val="24"/>
+        <w:spacing w:after="0" w:line="240" w:lineRule="auto"/>
+        <w:rPr>
+          <w:rFonts w:ascii="Calibri" w:eastAsia="Times New Roman" w:hAnsi="Calibri" w:cs="Calibri"/>
+          <w:sz w:val="20"/>
+          <w:szCs w:val="36"/>
+        </w:rPr>
+      </w:pPr>
+      <w:r>
+        <w:rPr>
+          <w:rFonts w:ascii="Calibri" w:eastAsia="Times New Roman" w:hAnsi="Calibri" w:cs="Calibri"/>
+          <w:sz w:val="20"/>
+          <w:szCs w:val="36"/>
+        </w:rPr>
+        <w:t>Advisor</w:t>
+      </w:r>
+    </w:p>
+    <w:tbl>
+      <w:tblPr>
+        <w:tblW w:w="0" w:type="auto"/>
+        <w:tblBorders>
+          <w:top w:val="single" w:sz="8" w:space="0" w:color="A3A3A3"/>
+          <w:left w:val="single" w:sz="8" w:space="0" w:color="A3A3A3"/>
+          <w:bottom w:val="single" w:sz="8" w:space="0" w:color="A3A3A3"/>
+          <w:right w:val="single" w:sz="8" w:space="0" w:color="A3A3A3"/>
+        </w:tblBorders>
+        <w:tblCellMar>
+          <w:left w:w="0" w:type="dxa"/>
+          <w:right w:w="0" w:type="dxa"/>
+        </w:tblCellMar>
+        <w:tblLook w:val="04A0" w:firstRow="1" w:lastRow="0" w:firstColumn="1" w:lastColumn="0" w:noHBand="0" w:noVBand="1"/>
+        <w:tblCaption w:val=""/>
+        <w:tblDescription w:val=""/>
+      </w:tblPr>
+      <w:tblGrid>
+        <w:gridCol w:w="807"/>
+        <w:gridCol w:w="1779"/>
+        <w:gridCol w:w="1735"/>
+        <w:gridCol w:w="1329"/>
+        <w:gridCol w:w="1686"/>
+        <w:gridCol w:w="1107"/>
+        <w:gridCol w:w="897"/>
+      </w:tblGrid>
+      <w:tr>
+        <w:tc>
+          <w:tcPr>
+            <w:tcW w:w="960" w:type="dxa"/>
+            <w:tcBorders>
+              <w:top w:val="single" w:sz="8" w:space="0" w:color="A3A3A3"/>
+              <w:left w:val="single" w:sz="8" w:space="0" w:color="A3A3A3"/>
+              <w:bottom w:val="single" w:sz="8" w:space="0" w:color="A3A3A3"/>
+              <w:right w:val="single" w:sz="8" w:space="0" w:color="A3A3A3"/>
+            </w:tcBorders>
+            <w:tcMar>
+              <w:top w:w="80" w:type="dxa"/>
+              <w:left w:w="80" w:type="dxa"/>
+              <w:bottom w:w="80" w:type="dxa"/>
+              <w:right w:w="80" w:type="dxa"/>
+            </w:tcMar>
+            <w:hideMark/>
+          </w:tcPr>
+          <w:p>
+            <w:pPr>
+              <w:spacing w:after="0" w:line="240" w:lineRule="auto"/>
+              <w:rPr>
+                <w:rFonts w:ascii="Calibri" w:eastAsia="Times New Roman" w:hAnsi="Calibri" w:cs="Calibri"/>
+                <w:sz w:val="20"/>
+                <w:szCs w:val="36"/>
+              </w:rPr>
+            </w:pPr>
+            <w:r>
+              <w:rPr>
+                <w:rFonts w:ascii="Calibri" w:eastAsia="Times New Roman" w:hAnsi="Calibri" w:cs="Calibri"/>
+                <w:sz w:val="20"/>
+                <w:szCs w:val="36"/>
+                <w:u w:val="single"/>
+              </w:rPr>
+              <w:t>Id</w:t>
+            </w:r>
+          </w:p>
+        </w:tc>
+        <w:tc>
+          <w:tcPr>
+            <w:tcW w:w="1992" w:type="dxa"/>
+            <w:tcBorders>
+              <w:top w:val="single" w:sz="8" w:space="0" w:color="A3A3A3"/>
+              <w:left w:val="single" w:sz="8" w:space="0" w:color="A3A3A3"/>
+              <w:bottom w:val="single" w:sz="8" w:space="0" w:color="A3A3A3"/>
+              <w:right w:val="single" w:sz="8" w:space="0" w:color="A3A3A3"/>
+            </w:tcBorders>
+            <w:tcMar>
+              <w:top w:w="80" w:type="dxa"/>
+              <w:left w:w="80" w:type="dxa"/>
+              <w:bottom w:w="80" w:type="dxa"/>
+              <w:right w:w="80" w:type="dxa"/>
+            </w:tcMar>
+            <w:hideMark/>
+          </w:tcPr>
+          <w:p>
+            <w:pPr>
+              <w:spacing w:after="0" w:line="240" w:lineRule="auto"/>
+              <w:rPr>
+                <w:rFonts w:ascii="Calibri" w:eastAsia="Times New Roman" w:hAnsi="Calibri" w:cs="Calibri"/>
+                <w:sz w:val="20"/>
+                <w:szCs w:val="36"/>
+              </w:rPr>
+            </w:pPr>
+            <w:proofErr w:type="spellStart"/>
+            <w:r>
+              <w:rPr>
+                <w:rFonts w:ascii="Calibri" w:eastAsia="Times New Roman" w:hAnsi="Calibri" w:cs="Calibri"/>
+                <w:sz w:val="20"/>
+                <w:szCs w:val="36"/>
+              </w:rPr>
+              <w:t>First_Name</w:t>
+            </w:r>
+            <w:proofErr w:type="spellEnd"/>
+          </w:p>
+        </w:tc>
+        <w:tc>
+          <w:tcPr>
+            <w:tcW w:w="1943" w:type="dxa"/>
+            <w:tcBorders>
+              <w:top w:val="single" w:sz="8" w:space="0" w:color="A3A3A3"/>
+              <w:left w:val="single" w:sz="8" w:space="0" w:color="A3A3A3"/>
+              <w:bottom w:val="single" w:sz="8" w:space="0" w:color="A3A3A3"/>
+              <w:right w:val="single" w:sz="8" w:space="0" w:color="A3A3A3"/>
+            </w:tcBorders>
+            <w:tcMar>
+              <w:top w:w="80" w:type="dxa"/>
+              <w:left w:w="80" w:type="dxa"/>
+              <w:bottom w:w="80" w:type="dxa"/>
+              <w:right w:w="80" w:type="dxa"/>
+            </w:tcMar>
+            <w:hideMark/>
+          </w:tcPr>
+          <w:p>
+            <w:pPr>
+              <w:spacing w:after="0" w:line="240" w:lineRule="auto"/>
+              <w:rPr>
+                <w:rFonts w:ascii="Calibri" w:eastAsia="Times New Roman" w:hAnsi="Calibri" w:cs="Calibri"/>
+                <w:sz w:val="20"/>
+                <w:szCs w:val="36"/>
+              </w:rPr>
+            </w:pPr>
+            <w:proofErr w:type="spellStart"/>
+            <w:r>
+              <w:rPr>
+                <w:rFonts w:ascii="Calibri" w:eastAsia="Times New Roman" w:hAnsi="Calibri" w:cs="Calibri"/>
+                <w:sz w:val="20"/>
+                <w:szCs w:val="36"/>
+              </w:rPr>
+              <w:t>Last_Name</w:t>
+            </w:r>
+            <w:proofErr w:type="spellEnd"/>
+          </w:p>
+        </w:tc>
+        <w:tc>
+          <w:tcPr>
+            <w:tcW w:w="1488" w:type="dxa"/>
+            <w:tcBorders>
+              <w:top w:val="single" w:sz="8" w:space="0" w:color="A3A3A3"/>
+              <w:left w:val="single" w:sz="8" w:space="0" w:color="A3A3A3"/>
+              <w:bottom w:val="single" w:sz="8" w:space="0" w:color="A3A3A3"/>
+              <w:right w:val="single" w:sz="8" w:space="0" w:color="A3A3A3"/>
+            </w:tcBorders>
+            <w:tcMar>
+              <w:top w:w="80" w:type="dxa"/>
+              <w:left w:w="80" w:type="dxa"/>
+              <w:bottom w:w="80" w:type="dxa"/>
+              <w:right w:w="80" w:type="dxa"/>
+            </w:tcMar>
+            <w:hideMark/>
+          </w:tcPr>
+          <w:p>
+            <w:pPr>
+              <w:spacing w:after="0" w:line="240" w:lineRule="auto"/>
+              <w:rPr>
+                <w:rFonts w:ascii="Calibri" w:eastAsia="Times New Roman" w:hAnsi="Calibri" w:cs="Calibri"/>
+                <w:sz w:val="20"/>
+                <w:szCs w:val="36"/>
+              </w:rPr>
+            </w:pPr>
+            <w:r>
+              <w:rPr>
+                <w:rFonts w:ascii="Calibri" w:eastAsia="Times New Roman" w:hAnsi="Calibri" w:cs="Calibri"/>
+                <w:sz w:val="20"/>
+                <w:szCs w:val="36"/>
+              </w:rPr>
+              <w:t>Position</w:t>
+            </w:r>
+          </w:p>
+        </w:tc>
+        <w:tc>
+          <w:tcPr>
+            <w:tcW w:w="1888" w:type="dxa"/>
+            <w:tcBorders>
+              <w:top w:val="single" w:sz="8" w:space="0" w:color="A3A3A3"/>
+              <w:left w:val="single" w:sz="8" w:space="0" w:color="A3A3A3"/>
+              <w:bottom w:val="single" w:sz="8" w:space="0" w:color="A3A3A3"/>
+              <w:right w:val="single" w:sz="8" w:space="0" w:color="A3A3A3"/>
+            </w:tcBorders>
+            <w:tcMar>
+              <w:top w:w="80" w:type="dxa"/>
+              <w:left w:w="80" w:type="dxa"/>
+              <w:bottom w:w="80" w:type="dxa"/>
+              <w:right w:w="80" w:type="dxa"/>
+            </w:tcMar>
+            <w:hideMark/>
+          </w:tcPr>
+          <w:p>
+            <w:pPr>
+              <w:spacing w:after="0" w:line="240" w:lineRule="auto"/>
+              <w:rPr>
+                <w:rFonts w:ascii="Calibri" w:eastAsia="Times New Roman" w:hAnsi="Calibri" w:cs="Calibri"/>
+                <w:sz w:val="20"/>
+                <w:szCs w:val="36"/>
+              </w:rPr>
+            </w:pPr>
+            <w:proofErr w:type="spellStart"/>
+            <w:r>
+              <w:rPr>
+                <w:rFonts w:ascii="Calibri" w:eastAsia="Times New Roman" w:hAnsi="Calibri" w:cs="Calibri"/>
+                <w:sz w:val="20"/>
+                <w:szCs w:val="36"/>
+              </w:rPr>
+              <w:t>DeptName</w:t>
+            </w:r>
+            <w:proofErr w:type="spellEnd"/>
+          </w:p>
+        </w:tc>
+        <w:tc>
+          <w:tcPr>
+            <w:tcW w:w="1240" w:type="dxa"/>
+            <w:tcBorders>
+              <w:top w:val="single" w:sz="8" w:space="0" w:color="A3A3A3"/>
+              <w:left w:val="single" w:sz="8" w:space="0" w:color="A3A3A3"/>
+              <w:bottom w:val="single" w:sz="8" w:space="0" w:color="A3A3A3"/>
+              <w:right w:val="single" w:sz="8" w:space="0" w:color="A3A3A3"/>
+            </w:tcBorders>
+            <w:tcMar>
+              <w:top w:w="80" w:type="dxa"/>
+              <w:left w:w="80" w:type="dxa"/>
+              <w:bottom w:w="80" w:type="dxa"/>
+              <w:right w:w="80" w:type="dxa"/>
+            </w:tcMar>
+            <w:hideMark/>
+          </w:tcPr>
+          <w:p>
+            <w:pPr>
+              <w:spacing w:after="0" w:line="240" w:lineRule="auto"/>
+              <w:rPr>
+                <w:rFonts w:ascii="Calibri" w:eastAsia="Times New Roman" w:hAnsi="Calibri" w:cs="Calibri"/>
+                <w:sz w:val="20"/>
+                <w:szCs w:val="36"/>
+              </w:rPr>
+            </w:pPr>
+            <w:r>
+              <w:rPr>
+                <w:rFonts w:ascii="Calibri" w:eastAsia="Times New Roman" w:hAnsi="Calibri" w:cs="Calibri"/>
+                <w:sz w:val="20"/>
+                <w:szCs w:val="36"/>
+              </w:rPr>
+              <w:t>Phone</w:t>
+            </w:r>
+          </w:p>
+        </w:tc>
+        <w:tc>
+          <w:tcPr>
+            <w:tcW w:w="988" w:type="dxa"/>
+            <w:tcBorders>
+              <w:top w:val="single" w:sz="8" w:space="0" w:color="A3A3A3"/>
+              <w:left w:val="single" w:sz="8" w:space="0" w:color="A3A3A3"/>
+              <w:bottom w:val="single" w:sz="8" w:space="0" w:color="A3A3A3"/>
+              <w:right w:val="single" w:sz="8" w:space="0" w:color="A3A3A3"/>
+            </w:tcBorders>
+            <w:tcMar>
+              <w:top w:w="80" w:type="dxa"/>
+              <w:left w:w="80" w:type="dxa"/>
+              <w:bottom w:w="80" w:type="dxa"/>
+              <w:right w:w="80" w:type="dxa"/>
+            </w:tcMar>
+            <w:hideMark/>
+          </w:tcPr>
+          <w:p>
+            <w:pPr>
+              <w:spacing w:after="0" w:line="240" w:lineRule="auto"/>
+              <w:rPr>
+                <w:rFonts w:ascii="Calibri" w:eastAsia="Times New Roman" w:hAnsi="Calibri" w:cs="Calibri"/>
+                <w:sz w:val="20"/>
+                <w:szCs w:val="36"/>
+              </w:rPr>
+            </w:pPr>
+            <w:r>
+              <w:rPr>
+                <w:rFonts w:ascii="Calibri" w:eastAsia="Times New Roman" w:hAnsi="Calibri" w:cs="Calibri"/>
+                <w:sz w:val="20"/>
+                <w:szCs w:val="36"/>
+              </w:rPr>
+              <w:t>Email</w:t>
+            </w:r>
+          </w:p>
+        </w:tc>
+      </w:tr>
+    </w:tbl>
+    <w:p>
+      <w:pPr>
+        <w:rPr>
+          <w:sz w:val="12"/>
         </w:rPr>
       </w:pPr>
       <w:bookmarkStart w:id="0" w:name="_GoBack"/>

</xml_diff>